<commit_message>
DOCS: add C++ files ext
</commit_message>
<xml_diff>
--- a/Notes.docx
+++ b/Notes.docx
@@ -110,12 +110,7 @@
     </w:p>
     <w:p>
       <w:r>
-        <w:t>C and C++ are two separated Programming Languag</w:t>
-      </w:r>
-      <w:bookmarkStart w:id="0" w:name="_GoBack"/>
-      <w:bookmarkEnd w:id="0"/>
-      <w:r>
-        <w:t>es.</w:t>
+        <w:t>C and C++ are two separated Programming Languages.</w:t>
       </w:r>
     </w:p>
     <w:p>
@@ -168,6 +163,104 @@
       <w:r>
         <w:t xml:space="preserve"> </w:t>
       </w:r>
+      <w:r>
+        <w:t>C++ Files extensions:</w:t>
+      </w:r>
+    </w:p>
+    <w:p>
+      <w:pPr>
+        <w:pStyle w:val="ListParagraph"/>
+        <w:numPr>
+          <w:ilvl w:val="0"/>
+          <w:numId w:val="4"/>
+        </w:numPr>
+      </w:pPr>
+      <w:r>
+        <w:t>.c</w:t>
+      </w:r>
+    </w:p>
+    <w:p>
+      <w:pPr>
+        <w:pStyle w:val="ListParagraph"/>
+        <w:numPr>
+          <w:ilvl w:val="0"/>
+          <w:numId w:val="4"/>
+        </w:numPr>
+      </w:pPr>
+      <w:r>
+        <w:t>.cc</w:t>
+      </w:r>
+    </w:p>
+    <w:p>
+      <w:pPr>
+        <w:pStyle w:val="ListParagraph"/>
+        <w:numPr>
+          <w:ilvl w:val="0"/>
+          <w:numId w:val="4"/>
+        </w:numPr>
+      </w:pPr>
+      <w:r>
+        <w:t>.</w:t>
+      </w:r>
+      <w:proofErr w:type="spellStart"/>
+      <w:r>
+        <w:t>cpp</w:t>
+      </w:r>
+      <w:proofErr w:type="spellEnd"/>
+    </w:p>
+    <w:p>
+      <w:pPr>
+        <w:pStyle w:val="ListParagraph"/>
+        <w:numPr>
+          <w:ilvl w:val="0"/>
+          <w:numId w:val="4"/>
+        </w:numPr>
+      </w:pPr>
+      <w:proofErr w:type="gramStart"/>
+      <w:r>
+        <w:t>.c++</w:t>
+      </w:r>
+      <w:proofErr w:type="gramEnd"/>
+    </w:p>
+    <w:p>
+      <w:pPr>
+        <w:pStyle w:val="ListParagraph"/>
+        <w:numPr>
+          <w:ilvl w:val="0"/>
+          <w:numId w:val="4"/>
+        </w:numPr>
+      </w:pPr>
+      <w:proofErr w:type="gramStart"/>
+      <w:r>
+        <w:t>.cp</w:t>
+      </w:r>
+      <w:proofErr w:type="gramEnd"/>
+    </w:p>
+    <w:p>
+      <w:pPr>
+        <w:pStyle w:val="ListParagraph"/>
+        <w:numPr>
+          <w:ilvl w:val="0"/>
+          <w:numId w:val="4"/>
+        </w:numPr>
+      </w:pPr>
+      <w:r>
+        <w:t>.cxx</w:t>
+      </w:r>
+    </w:p>
+    <w:p>
+      <w:pPr>
+        <w:pBdr>
+          <w:bottom w:val="double" w:sz="6" w:space="1" w:color="auto"/>
+        </w:pBdr>
+      </w:pPr>
+      <w:r>
+        <w:t>Note the .C - case matters in GCC, .c is a C file whereas .C is a C++ file (if you let the compiler decide what it is compiling that is).</w:t>
+      </w:r>
+    </w:p>
+    <w:p>
+      <w:bookmarkStart w:id="0" w:name="_GoBack"/>
+      <w:bookmarkEnd w:id="0"/>
     </w:p>
     <w:sectPr>
       <w:pgSz w:w="12240" w:h="15840"/>
@@ -271,6 +364,184 @@
     </w:lvl>
   </w:abstractNum>
   <w:abstractNum w:abstractNumId="1" w15:restartNumberingAfterBreak="0">
+    <w:nsid w:val="1DAF7003"/>
+    <w:multiLevelType w:val="hybridMultilevel"/>
+    <w:tmpl w:val="D35AB6EA"/>
+    <w:lvl w:ilvl="0" w:tplc="0B4A6DBA">
+      <w:start w:val="1"/>
+      <w:numFmt w:val="decimal"/>
+      <w:lvlText w:val="%1-"/>
+      <w:lvlJc w:val="left"/>
+      <w:pPr>
+        <w:ind w:left="720" w:hanging="360"/>
+      </w:pPr>
+      <w:rPr>
+        <w:rFonts w:hint="default"/>
+      </w:rPr>
+    </w:lvl>
+    <w:lvl w:ilvl="1" w:tplc="04090019" w:tentative="1">
+      <w:start w:val="1"/>
+      <w:numFmt w:val="lowerLetter"/>
+      <w:lvlText w:val="%2."/>
+      <w:lvlJc w:val="left"/>
+      <w:pPr>
+        <w:ind w:left="1440" w:hanging="360"/>
+      </w:pPr>
+    </w:lvl>
+    <w:lvl w:ilvl="2" w:tplc="0409001B" w:tentative="1">
+      <w:start w:val="1"/>
+      <w:numFmt w:val="lowerRoman"/>
+      <w:lvlText w:val="%3."/>
+      <w:lvlJc w:val="right"/>
+      <w:pPr>
+        <w:ind w:left="2160" w:hanging="180"/>
+      </w:pPr>
+    </w:lvl>
+    <w:lvl w:ilvl="3" w:tplc="0409000F" w:tentative="1">
+      <w:start w:val="1"/>
+      <w:numFmt w:val="decimal"/>
+      <w:lvlText w:val="%4."/>
+      <w:lvlJc w:val="left"/>
+      <w:pPr>
+        <w:ind w:left="2880" w:hanging="360"/>
+      </w:pPr>
+    </w:lvl>
+    <w:lvl w:ilvl="4" w:tplc="04090019" w:tentative="1">
+      <w:start w:val="1"/>
+      <w:numFmt w:val="lowerLetter"/>
+      <w:lvlText w:val="%5."/>
+      <w:lvlJc w:val="left"/>
+      <w:pPr>
+        <w:ind w:left="3600" w:hanging="360"/>
+      </w:pPr>
+    </w:lvl>
+    <w:lvl w:ilvl="5" w:tplc="0409001B" w:tentative="1">
+      <w:start w:val="1"/>
+      <w:numFmt w:val="lowerRoman"/>
+      <w:lvlText w:val="%6."/>
+      <w:lvlJc w:val="right"/>
+      <w:pPr>
+        <w:ind w:left="4320" w:hanging="180"/>
+      </w:pPr>
+    </w:lvl>
+    <w:lvl w:ilvl="6" w:tplc="0409000F" w:tentative="1">
+      <w:start w:val="1"/>
+      <w:numFmt w:val="decimal"/>
+      <w:lvlText w:val="%7."/>
+      <w:lvlJc w:val="left"/>
+      <w:pPr>
+        <w:ind w:left="5040" w:hanging="360"/>
+      </w:pPr>
+    </w:lvl>
+    <w:lvl w:ilvl="7" w:tplc="04090019" w:tentative="1">
+      <w:start w:val="1"/>
+      <w:numFmt w:val="lowerLetter"/>
+      <w:lvlText w:val="%8."/>
+      <w:lvlJc w:val="left"/>
+      <w:pPr>
+        <w:ind w:left="5760" w:hanging="360"/>
+      </w:pPr>
+    </w:lvl>
+    <w:lvl w:ilvl="8" w:tplc="0409001B" w:tentative="1">
+      <w:start w:val="1"/>
+      <w:numFmt w:val="lowerRoman"/>
+      <w:lvlText w:val="%9."/>
+      <w:lvlJc w:val="right"/>
+      <w:pPr>
+        <w:ind w:left="6480" w:hanging="180"/>
+      </w:pPr>
+    </w:lvl>
+  </w:abstractNum>
+  <w:abstractNum w:abstractNumId="2" w15:restartNumberingAfterBreak="0">
+    <w:nsid w:val="4CAC3831"/>
+    <w:multiLevelType w:val="hybridMultilevel"/>
+    <w:tmpl w:val="D64A67B0"/>
+    <w:lvl w:ilvl="0" w:tplc="D19E4336">
+      <w:start w:val="1"/>
+      <w:numFmt w:val="decimal"/>
+      <w:lvlText w:val="%1-"/>
+      <w:lvlJc w:val="left"/>
+      <w:pPr>
+        <w:ind w:left="720" w:hanging="360"/>
+      </w:pPr>
+      <w:rPr>
+        <w:rFonts w:hint="default"/>
+      </w:rPr>
+    </w:lvl>
+    <w:lvl w:ilvl="1" w:tplc="04090019" w:tentative="1">
+      <w:start w:val="1"/>
+      <w:numFmt w:val="lowerLetter"/>
+      <w:lvlText w:val="%2."/>
+      <w:lvlJc w:val="left"/>
+      <w:pPr>
+        <w:ind w:left="1440" w:hanging="360"/>
+      </w:pPr>
+    </w:lvl>
+    <w:lvl w:ilvl="2" w:tplc="0409001B" w:tentative="1">
+      <w:start w:val="1"/>
+      <w:numFmt w:val="lowerRoman"/>
+      <w:lvlText w:val="%3."/>
+      <w:lvlJc w:val="right"/>
+      <w:pPr>
+        <w:ind w:left="2160" w:hanging="180"/>
+      </w:pPr>
+    </w:lvl>
+    <w:lvl w:ilvl="3" w:tplc="0409000F" w:tentative="1">
+      <w:start w:val="1"/>
+      <w:numFmt w:val="decimal"/>
+      <w:lvlText w:val="%4."/>
+      <w:lvlJc w:val="left"/>
+      <w:pPr>
+        <w:ind w:left="2880" w:hanging="360"/>
+      </w:pPr>
+    </w:lvl>
+    <w:lvl w:ilvl="4" w:tplc="04090019" w:tentative="1">
+      <w:start w:val="1"/>
+      <w:numFmt w:val="lowerLetter"/>
+      <w:lvlText w:val="%5."/>
+      <w:lvlJc w:val="left"/>
+      <w:pPr>
+        <w:ind w:left="3600" w:hanging="360"/>
+      </w:pPr>
+    </w:lvl>
+    <w:lvl w:ilvl="5" w:tplc="0409001B" w:tentative="1">
+      <w:start w:val="1"/>
+      <w:numFmt w:val="lowerRoman"/>
+      <w:lvlText w:val="%6."/>
+      <w:lvlJc w:val="right"/>
+      <w:pPr>
+        <w:ind w:left="4320" w:hanging="180"/>
+      </w:pPr>
+    </w:lvl>
+    <w:lvl w:ilvl="6" w:tplc="0409000F" w:tentative="1">
+      <w:start w:val="1"/>
+      <w:numFmt w:val="decimal"/>
+      <w:lvlText w:val="%7."/>
+      <w:lvlJc w:val="left"/>
+      <w:pPr>
+        <w:ind w:left="5040" w:hanging="360"/>
+      </w:pPr>
+    </w:lvl>
+    <w:lvl w:ilvl="7" w:tplc="04090019" w:tentative="1">
+      <w:start w:val="1"/>
+      <w:numFmt w:val="lowerLetter"/>
+      <w:lvlText w:val="%8."/>
+      <w:lvlJc w:val="left"/>
+      <w:pPr>
+        <w:ind w:left="5760" w:hanging="360"/>
+      </w:pPr>
+    </w:lvl>
+    <w:lvl w:ilvl="8" w:tplc="0409001B" w:tentative="1">
+      <w:start w:val="1"/>
+      <w:numFmt w:val="lowerRoman"/>
+      <w:lvlText w:val="%9."/>
+      <w:lvlJc w:val="right"/>
+      <w:pPr>
+        <w:ind w:left="6480" w:hanging="180"/>
+      </w:pPr>
+    </w:lvl>
+  </w:abstractNum>
+  <w:abstractNum w:abstractNumId="3" w15:restartNumberingAfterBreak="0">
     <w:nsid w:val="57017825"/>
     <w:multiLevelType w:val="hybridMultilevel"/>
     <w:tmpl w:val="75583EBC"/>
@@ -360,10 +631,16 @@
     </w:lvl>
   </w:abstractNum>
   <w:num w:numId="1">
-    <w:abstractNumId w:val="1"/>
+    <w:abstractNumId w:val="3"/>
   </w:num>
   <w:num w:numId="2">
     <w:abstractNumId w:val="0"/>
+  </w:num>
+  <w:num w:numId="3">
+    <w:abstractNumId w:val="1"/>
+  </w:num>
+  <w:num w:numId="4">
+    <w:abstractNumId w:val="2"/>
   </w:num>
 </w:numbering>
 </file>

</xml_diff>

<commit_message>
docs: intro to functions
</commit_message>
<xml_diff>
--- a/Notes.docx
+++ b/Notes.docx
@@ -356,6 +356,496 @@
       <w:proofErr w:type="spellEnd"/>
       <w:r>
         <w:t xml:space="preserve"> for the extract file</w:t>
+      </w:r>
+    </w:p>
+    <w:p/>
+    <w:p/>
+    <w:p>
+      <w:r>
+        <w:lastRenderedPageBreak/>
+        <w:t>How to write function:</w:t>
+      </w:r>
+    </w:p>
+    <w:p>
+      <w:pPr>
+        <w:pStyle w:val="ListParagraph"/>
+        <w:numPr>
+          <w:ilvl w:val="0"/>
+          <w:numId w:val="7"/>
+        </w:numPr>
+      </w:pPr>
+      <w:r>
+        <w:t>The type of the output of the function</w:t>
+      </w:r>
+    </w:p>
+    <w:p>
+      <w:pPr>
+        <w:pStyle w:val="ListParagraph"/>
+        <w:numPr>
+          <w:ilvl w:val="0"/>
+          <w:numId w:val="7"/>
+        </w:numPr>
+      </w:pPr>
+      <w:r>
+        <w:t>Function name</w:t>
+      </w:r>
+    </w:p>
+    <w:p>
+      <w:pPr>
+        <w:pStyle w:val="ListParagraph"/>
+        <w:numPr>
+          <w:ilvl w:val="0"/>
+          <w:numId w:val="7"/>
+        </w:numPr>
+      </w:pPr>
+      <w:r>
+        <w:t>Function body.</w:t>
+      </w:r>
+    </w:p>
+    <w:p>
+      <w:pPr>
+        <w:pStyle w:val="ListParagraph"/>
+        <w:numPr>
+          <w:ilvl w:val="0"/>
+          <w:numId w:val="7"/>
+        </w:numPr>
+      </w:pPr>
+      <w:r>
+        <w:t xml:space="preserve">Function may be </w:t>
+      </w:r>
+      <w:proofErr w:type="gramStart"/>
+      <w:r>
+        <w:t>has</w:t>
+      </w:r>
+      <w:proofErr w:type="gramEnd"/>
+      <w:r>
+        <w:t xml:space="preserve"> inputs and must return something that thing is called output</w:t>
+      </w:r>
+    </w:p>
+    <w:p>
+      <w:pPr>
+        <w:pStyle w:val="ListParagraph"/>
+        <w:numPr>
+          <w:ilvl w:val="0"/>
+          <w:numId w:val="7"/>
+        </w:numPr>
+      </w:pPr>
+      <w:r>
+        <w:t>The input is called parameters.</w:t>
+      </w:r>
+    </w:p>
+    <w:p>
+      <w:pPr>
+        <w:pStyle w:val="ListParagraph"/>
+        <w:numPr>
+          <w:ilvl w:val="0"/>
+          <w:numId w:val="7"/>
+        </w:numPr>
+      </w:pPr>
+      <w:r>
+        <w:t>The output is called with return keyword.</w:t>
+      </w:r>
+    </w:p>
+    <w:p>
+      <w:pPr>
+        <w:pStyle w:val="ListParagraph"/>
+        <w:numPr>
+          <w:ilvl w:val="0"/>
+          <w:numId w:val="7"/>
+        </w:numPr>
+      </w:pPr>
+      <w:r>
+        <w:t xml:space="preserve">In the function body we </w:t>
+      </w:r>
+      <w:r>
+        <w:t>write statements.</w:t>
+      </w:r>
+    </w:p>
+    <w:p>
+      <w:r>
+        <w:t xml:space="preserve">You can think with the function as </w:t>
+      </w:r>
+      <w:proofErr w:type="gramStart"/>
+      <w:r>
+        <w:t>an</w:t>
+      </w:r>
+      <w:proofErr w:type="gramEnd"/>
+      <w:r>
+        <w:t xml:space="preserve"> machine that does specific job.</w:t>
+      </w:r>
+    </w:p>
+    <w:p>
+      <w:r>
+        <w:t>Example:</w:t>
+      </w:r>
+    </w:p>
+    <w:p>
+      <w:pPr>
+        <w:shd w:val="clear" w:color="auto" w:fill="1E1E1E"/>
+        <w:spacing w:after="0" w:line="285" w:lineRule="atLeast"/>
+        <w:rPr>
+          <w:rFonts w:ascii="Consolas" w:eastAsia="Times New Roman" w:hAnsi="Consolas" w:cs="Times New Roman"/>
+          <w:color w:val="D4D4D4"/>
+          <w:sz w:val="21"/>
+          <w:szCs w:val="21"/>
+        </w:rPr>
+      </w:pPr>
+      <w:r>
+        <w:rPr>
+          <w:rFonts w:ascii="Consolas" w:eastAsia="Times New Roman" w:hAnsi="Consolas" w:cs="Times New Roman"/>
+          <w:color w:val="C586C0"/>
+          <w:sz w:val="21"/>
+          <w:szCs w:val="21"/>
+        </w:rPr>
+        <w:t>#include</w:t>
+      </w:r>
+      <w:r>
+        <w:rPr>
+          <w:rFonts w:ascii="Consolas" w:eastAsia="Times New Roman" w:hAnsi="Consolas" w:cs="Times New Roman"/>
+          <w:color w:val="569CD6"/>
+          <w:sz w:val="21"/>
+          <w:szCs w:val="21"/>
+        </w:rPr>
+        <w:t> </w:t>
+      </w:r>
+      <w:r>
+        <w:rPr>
+          <w:rFonts w:ascii="Consolas" w:eastAsia="Times New Roman" w:hAnsi="Consolas" w:cs="Times New Roman"/>
+          <w:color w:val="CE9178"/>
+          <w:sz w:val="21"/>
+          <w:szCs w:val="21"/>
+        </w:rPr>
+        <w:t>&lt;iostream&gt;</w:t>
+      </w:r>
+    </w:p>
+    <w:p>
+      <w:pPr>
+        <w:shd w:val="clear" w:color="auto" w:fill="1E1E1E"/>
+        <w:spacing w:after="0" w:line="285" w:lineRule="atLeast"/>
+        <w:rPr>
+          <w:rFonts w:ascii="Consolas" w:eastAsia="Times New Roman" w:hAnsi="Consolas" w:cs="Times New Roman"/>
+          <w:color w:val="D4D4D4"/>
+          <w:sz w:val="21"/>
+          <w:szCs w:val="21"/>
+        </w:rPr>
+      </w:pPr>
+      <w:r>
+        <w:rPr>
+          <w:rFonts w:ascii="Consolas" w:eastAsia="Times New Roman" w:hAnsi="Consolas" w:cs="Times New Roman"/>
+          <w:color w:val="569CD6"/>
+          <w:sz w:val="21"/>
+          <w:szCs w:val="21"/>
+        </w:rPr>
+        <w:t>int</w:t>
+      </w:r>
+      <w:r>
+        <w:rPr>
+          <w:rFonts w:ascii="Consolas" w:eastAsia="Times New Roman" w:hAnsi="Consolas" w:cs="Times New Roman"/>
+          <w:color w:val="D4D4D4"/>
+          <w:sz w:val="21"/>
+          <w:szCs w:val="21"/>
+        </w:rPr>
+        <w:t> </w:t>
+      </w:r>
+      <w:proofErr w:type="gramStart"/>
+      <w:r>
+        <w:rPr>
+          <w:rFonts w:ascii="Consolas" w:eastAsia="Times New Roman" w:hAnsi="Consolas" w:cs="Times New Roman"/>
+          <w:color w:val="DCDCAA"/>
+          <w:sz w:val="21"/>
+          <w:szCs w:val="21"/>
+        </w:rPr>
+        <w:t>main</w:t>
+      </w:r>
+      <w:r>
+        <w:rPr>
+          <w:rFonts w:ascii="Consolas" w:eastAsia="Times New Roman" w:hAnsi="Consolas" w:cs="Times New Roman"/>
+          <w:color w:val="D4D4D4"/>
+          <w:sz w:val="21"/>
+          <w:szCs w:val="21"/>
+        </w:rPr>
+        <w:t>(</w:t>
+      </w:r>
+      <w:proofErr w:type="gramEnd"/>
+      <w:r>
+        <w:rPr>
+          <w:rFonts w:ascii="Consolas" w:eastAsia="Times New Roman" w:hAnsi="Consolas" w:cs="Times New Roman"/>
+          <w:color w:val="D4D4D4"/>
+          <w:sz w:val="21"/>
+          <w:szCs w:val="21"/>
+        </w:rPr>
+        <w:t>){</w:t>
+      </w:r>
+    </w:p>
+    <w:p>
+      <w:pPr>
+        <w:shd w:val="clear" w:color="auto" w:fill="1E1E1E"/>
+        <w:spacing w:after="0" w:line="285" w:lineRule="atLeast"/>
+        <w:rPr>
+          <w:rFonts w:ascii="Consolas" w:eastAsia="Times New Roman" w:hAnsi="Consolas" w:cs="Times New Roman"/>
+          <w:color w:val="D4D4D4"/>
+          <w:sz w:val="21"/>
+          <w:szCs w:val="21"/>
+        </w:rPr>
+      </w:pPr>
+      <w:r>
+        <w:rPr>
+          <w:rFonts w:ascii="Consolas" w:eastAsia="Times New Roman" w:hAnsi="Consolas" w:cs="Times New Roman"/>
+          <w:color w:val="D4D4D4"/>
+          <w:sz w:val="21"/>
+          <w:szCs w:val="21"/>
+        </w:rPr>
+        <w:t>    </w:t>
+      </w:r>
+      <w:proofErr w:type="gramStart"/>
+      <w:r>
+        <w:rPr>
+          <w:rFonts w:ascii="Consolas" w:eastAsia="Times New Roman" w:hAnsi="Consolas" w:cs="Times New Roman"/>
+          <w:color w:val="4EC9B0"/>
+          <w:sz w:val="21"/>
+          <w:szCs w:val="21"/>
+        </w:rPr>
+        <w:t>std</w:t>
+      </w:r>
+      <w:r>
+        <w:rPr>
+          <w:rFonts w:ascii="Consolas" w:eastAsia="Times New Roman" w:hAnsi="Consolas" w:cs="Times New Roman"/>
+          <w:color w:val="D4D4D4"/>
+          <w:sz w:val="21"/>
+          <w:szCs w:val="21"/>
+        </w:rPr>
+        <w:t>::</w:t>
+      </w:r>
+      <w:proofErr w:type="spellStart"/>
+      <w:proofErr w:type="gramEnd"/>
+      <w:r>
+        <w:rPr>
+          <w:rFonts w:ascii="Consolas" w:eastAsia="Times New Roman" w:hAnsi="Consolas" w:cs="Times New Roman"/>
+          <w:color w:val="D4D4D4"/>
+          <w:sz w:val="21"/>
+          <w:szCs w:val="21"/>
+        </w:rPr>
+        <w:t>cout</w:t>
+      </w:r>
+      <w:proofErr w:type="spellEnd"/>
+      <w:r>
+        <w:rPr>
+          <w:rFonts w:ascii="Consolas" w:eastAsia="Times New Roman" w:hAnsi="Consolas" w:cs="Times New Roman"/>
+          <w:color w:val="D4D4D4"/>
+          <w:sz w:val="21"/>
+          <w:szCs w:val="21"/>
+        </w:rPr>
+        <w:t> &lt;&lt; </w:t>
+      </w:r>
+      <w:r>
+        <w:rPr>
+          <w:rFonts w:ascii="Consolas" w:eastAsia="Times New Roman" w:hAnsi="Consolas" w:cs="Times New Roman"/>
+          <w:color w:val="CE9178"/>
+          <w:sz w:val="21"/>
+          <w:szCs w:val="21"/>
+        </w:rPr>
+        <w:t>"Hello World</w:t>
+      </w:r>
+      <w:r>
+        <w:rPr>
+          <w:rFonts w:ascii="Consolas" w:eastAsia="Times New Roman" w:hAnsi="Consolas" w:cs="Times New Roman"/>
+          <w:color w:val="D7BA7D"/>
+          <w:sz w:val="21"/>
+          <w:szCs w:val="21"/>
+        </w:rPr>
+        <w:t>\n</w:t>
+      </w:r>
+      <w:r>
+        <w:rPr>
+          <w:rFonts w:ascii="Consolas" w:eastAsia="Times New Roman" w:hAnsi="Consolas" w:cs="Times New Roman"/>
+          <w:color w:val="CE9178"/>
+          <w:sz w:val="21"/>
+          <w:szCs w:val="21"/>
+        </w:rPr>
+        <w:t>"</w:t>
+      </w:r>
+      <w:r>
+        <w:rPr>
+          <w:rFonts w:ascii="Consolas" w:eastAsia="Times New Roman" w:hAnsi="Consolas" w:cs="Times New Roman"/>
+          <w:color w:val="D4D4D4"/>
+          <w:sz w:val="21"/>
+          <w:szCs w:val="21"/>
+        </w:rPr>
+        <w:t>;</w:t>
+      </w:r>
+    </w:p>
+    <w:p>
+      <w:pPr>
+        <w:shd w:val="clear" w:color="auto" w:fill="1E1E1E"/>
+        <w:spacing w:after="0" w:line="285" w:lineRule="atLeast"/>
+        <w:rPr>
+          <w:rFonts w:ascii="Consolas" w:eastAsia="Times New Roman" w:hAnsi="Consolas" w:cs="Times New Roman"/>
+          <w:color w:val="D4D4D4"/>
+          <w:sz w:val="21"/>
+          <w:szCs w:val="21"/>
+        </w:rPr>
+      </w:pPr>
+      <w:r>
+        <w:rPr>
+          <w:rFonts w:ascii="Consolas" w:eastAsia="Times New Roman" w:hAnsi="Consolas" w:cs="Times New Roman"/>
+          <w:color w:val="D4D4D4"/>
+          <w:sz w:val="21"/>
+          <w:szCs w:val="21"/>
+        </w:rPr>
+        <w:t>    </w:t>
+      </w:r>
+      <w:r>
+        <w:rPr>
+          <w:rFonts w:ascii="Consolas" w:eastAsia="Times New Roman" w:hAnsi="Consolas" w:cs="Times New Roman"/>
+          <w:color w:val="C586C0"/>
+          <w:sz w:val="21"/>
+          <w:szCs w:val="21"/>
+        </w:rPr>
+        <w:t>return</w:t>
+      </w:r>
+      <w:r>
+        <w:rPr>
+          <w:rFonts w:ascii="Consolas" w:eastAsia="Times New Roman" w:hAnsi="Consolas" w:cs="Times New Roman"/>
+          <w:color w:val="D4D4D4"/>
+          <w:sz w:val="21"/>
+          <w:szCs w:val="21"/>
+        </w:rPr>
+        <w:t> </w:t>
+      </w:r>
+      <w:r>
+        <w:rPr>
+          <w:rFonts w:ascii="Consolas" w:eastAsia="Times New Roman" w:hAnsi="Consolas" w:cs="Times New Roman"/>
+          <w:color w:val="B5CEA8"/>
+          <w:sz w:val="21"/>
+          <w:szCs w:val="21"/>
+        </w:rPr>
+        <w:t>0</w:t>
+      </w:r>
+      <w:r>
+        <w:rPr>
+          <w:rFonts w:ascii="Consolas" w:eastAsia="Times New Roman" w:hAnsi="Consolas" w:cs="Times New Roman"/>
+          <w:color w:val="D4D4D4"/>
+          <w:sz w:val="21"/>
+          <w:szCs w:val="21"/>
+        </w:rPr>
+        <w:t>;</w:t>
+      </w:r>
+    </w:p>
+    <w:p>
+      <w:pPr>
+        <w:shd w:val="clear" w:color="auto" w:fill="1E1E1E"/>
+        <w:spacing w:after="0" w:line="285" w:lineRule="atLeast"/>
+        <w:rPr>
+          <w:rFonts w:ascii="Consolas" w:eastAsia="Times New Roman" w:hAnsi="Consolas" w:cs="Times New Roman"/>
+          <w:color w:val="D4D4D4"/>
+          <w:sz w:val="21"/>
+          <w:szCs w:val="21"/>
+        </w:rPr>
+      </w:pPr>
+      <w:r>
+        <w:rPr>
+          <w:rFonts w:ascii="Consolas" w:eastAsia="Times New Roman" w:hAnsi="Consolas" w:cs="Times New Roman"/>
+          <w:color w:val="D4D4D4"/>
+          <w:sz w:val="21"/>
+          <w:szCs w:val="21"/>
+        </w:rPr>
+        <w:t>}</w:t>
+      </w:r>
+    </w:p>
+    <w:p/>
+    <w:p>
+      <w:r>
+        <w:t xml:space="preserve">In the </w:t>
+      </w:r>
+      <w:r>
+        <w:t xml:space="preserve">example before </w:t>
+      </w:r>
+      <w:proofErr w:type="gramStart"/>
+      <w:r>
+        <w:t>std::</w:t>
+      </w:r>
+      <w:proofErr w:type="spellStart"/>
+      <w:proofErr w:type="gramEnd"/>
+      <w:r>
+        <w:t>cout</w:t>
+      </w:r>
+      <w:proofErr w:type="spellEnd"/>
+      <w:r>
+        <w:t xml:space="preserve"> we use it to write in the console.</w:t>
+      </w:r>
+    </w:p>
+    <w:p>
+      <w:proofErr w:type="gramStart"/>
+      <w:r>
+        <w:t>Std::</w:t>
+      </w:r>
+      <w:proofErr w:type="spellStart"/>
+      <w:proofErr w:type="gramEnd"/>
+      <w:r>
+        <w:t>cout</w:t>
+      </w:r>
+      <w:proofErr w:type="spellEnd"/>
+      <w:r>
+        <w:t xml:space="preserve"> be available only when include it in C++ program when including iostream</w:t>
+      </w:r>
+    </w:p>
+    <w:p>
+      <w:proofErr w:type="spellStart"/>
+      <w:r>
+        <w:t>Cout</w:t>
+      </w:r>
+      <w:proofErr w:type="spellEnd"/>
+      <w:r>
+        <w:t xml:space="preserve"> is defined in iostream</w:t>
+      </w:r>
+    </w:p>
+    <w:p>
+      <w:r>
+        <w:t>Notes:</w:t>
+      </w:r>
+    </w:p>
+    <w:p>
+      <w:pPr>
+        <w:pStyle w:val="ListParagraph"/>
+        <w:numPr>
+          <w:ilvl w:val="0"/>
+          <w:numId w:val="8"/>
+        </w:numPr>
+      </w:pPr>
+      <w:r>
+        <w:t xml:space="preserve">Each </w:t>
+      </w:r>
+      <w:proofErr w:type="gramStart"/>
+      <w:r>
+        <w:t>statements</w:t>
+      </w:r>
+      <w:proofErr w:type="gramEnd"/>
+      <w:r>
+        <w:t xml:space="preserve"> must ends with semicolon “;”</w:t>
+      </w:r>
+    </w:p>
+    <w:p>
+      <w:pPr>
+        <w:pStyle w:val="ListParagraph"/>
+        <w:numPr>
+          <w:ilvl w:val="0"/>
+          <w:numId w:val="8"/>
+        </w:numPr>
+      </w:pPr>
+      <w:r>
+        <w:t xml:space="preserve">Std is an acronym to standard </w:t>
+      </w:r>
+    </w:p>
+    <w:p>
+      <w:pPr>
+        <w:pStyle w:val="ListParagraph"/>
+        <w:numPr>
+          <w:ilvl w:val="0"/>
+          <w:numId w:val="8"/>
+        </w:numPr>
+      </w:pPr>
+      <w:r>
+        <w:t>Iostream is acronym to input output stream</w:t>
       </w:r>
       <w:bookmarkStart w:id="0" w:name="_GoBack"/>
       <w:bookmarkEnd w:id="0"/>
@@ -373,6 +863,95 @@
 <file path=word/numbering.xml><?xml version="1.0" encoding="utf-8"?>
 <w:numbering xmlns:wpc="http://schemas.microsoft.com/office/word/2010/wordprocessingCanvas" xmlns:cx="http://schemas.microsoft.com/office/drawing/2014/chartex" xmlns:cx1="http://schemas.microsoft.com/office/drawing/2015/9/8/chartex" xmlns:cx2="http://schemas.microsoft.com/office/drawing/2015/10/21/chartex" xmlns:cx3="http://schemas.microsoft.com/office/drawing/2016/5/9/chartex" xmlns:cx4="http://schemas.microsoft.com/office/drawing/2016/5/10/chartex" xmlns:cx5="http://schemas.microsoft.com/office/drawing/2016/5/11/chartex" xmlns:cx6="http://schemas.microsoft.com/office/drawing/2016/5/12/chartex" xmlns:cx7="http://schemas.microsoft.com/office/drawing/2016/5/13/chartex" xmlns:cx8="http://schemas.microsoft.com/office/drawing/2016/5/14/chartex" xmlns:mc="http://schemas.openxmlformats.org/markup-compatibility/2006" xmlns:aink="http://schemas.microsoft.com/office/drawing/2016/ink" xmlns:am3d="http://schemas.microsoft.com/office/drawing/2017/model3d" xmlns:o="urn:schemas-microsoft-com:office:office" xmlns:r="http://schemas.openxmlformats.org/officeDocument/2006/relationships" xmlns:m="http://schemas.openxmlformats.org/officeDocument/2006/math" xmlns:v="urn:schemas-microsoft-com:vml" xmlns:wp14="http://schemas.microsoft.com/office/word/2010/wordprocessingDrawing" xmlns:wp="http://schemas.openxmlformats.org/drawingml/2006/wordprocessingDrawing" xmlns:w10="urn:schemas-microsoft-com:office:word" xmlns:w="http://schemas.openxmlformats.org/wordprocessingml/2006/main" xmlns:w14="http://schemas.microsoft.com/office/word/2010/wordml" xmlns:w15="http://schemas.microsoft.com/office/word/2012/wordml" xmlns:w16cid="http://schemas.microsoft.com/office/word/2016/wordml/cid" xmlns:w16se="http://schemas.microsoft.com/office/word/2015/wordml/symex" xmlns:wpg="http://schemas.microsoft.com/office/word/2010/wordprocessingGroup" xmlns:wpi="http://schemas.microsoft.com/office/word/2010/wordprocessingInk" xmlns:wne="http://schemas.microsoft.com/office/word/2006/wordml" xmlns:wps="http://schemas.microsoft.com/office/word/2010/wordprocessingShape" mc:Ignorable="w14 w15 w16se w16cid wp14">
   <w:abstractNum w:abstractNumId="0" w15:restartNumberingAfterBreak="0">
+    <w:nsid w:val="00927D70"/>
+    <w:multiLevelType w:val="hybridMultilevel"/>
+    <w:tmpl w:val="320A0676"/>
+    <w:lvl w:ilvl="0" w:tplc="D22EB812">
+      <w:start w:val="1"/>
+      <w:numFmt w:val="decimal"/>
+      <w:lvlText w:val="%1-"/>
+      <w:lvlJc w:val="left"/>
+      <w:pPr>
+        <w:ind w:left="720" w:hanging="360"/>
+      </w:pPr>
+      <w:rPr>
+        <w:rFonts w:hint="default"/>
+      </w:rPr>
+    </w:lvl>
+    <w:lvl w:ilvl="1" w:tplc="04090019" w:tentative="1">
+      <w:start w:val="1"/>
+      <w:numFmt w:val="lowerLetter"/>
+      <w:lvlText w:val="%2."/>
+      <w:lvlJc w:val="left"/>
+      <w:pPr>
+        <w:ind w:left="1440" w:hanging="360"/>
+      </w:pPr>
+    </w:lvl>
+    <w:lvl w:ilvl="2" w:tplc="0409001B" w:tentative="1">
+      <w:start w:val="1"/>
+      <w:numFmt w:val="lowerRoman"/>
+      <w:lvlText w:val="%3."/>
+      <w:lvlJc w:val="right"/>
+      <w:pPr>
+        <w:ind w:left="2160" w:hanging="180"/>
+      </w:pPr>
+    </w:lvl>
+    <w:lvl w:ilvl="3" w:tplc="0409000F" w:tentative="1">
+      <w:start w:val="1"/>
+      <w:numFmt w:val="decimal"/>
+      <w:lvlText w:val="%4."/>
+      <w:lvlJc w:val="left"/>
+      <w:pPr>
+        <w:ind w:left="2880" w:hanging="360"/>
+      </w:pPr>
+    </w:lvl>
+    <w:lvl w:ilvl="4" w:tplc="04090019" w:tentative="1">
+      <w:start w:val="1"/>
+      <w:numFmt w:val="lowerLetter"/>
+      <w:lvlText w:val="%5."/>
+      <w:lvlJc w:val="left"/>
+      <w:pPr>
+        <w:ind w:left="3600" w:hanging="360"/>
+      </w:pPr>
+    </w:lvl>
+    <w:lvl w:ilvl="5" w:tplc="0409001B" w:tentative="1">
+      <w:start w:val="1"/>
+      <w:numFmt w:val="lowerRoman"/>
+      <w:lvlText w:val="%6."/>
+      <w:lvlJc w:val="right"/>
+      <w:pPr>
+        <w:ind w:left="4320" w:hanging="180"/>
+      </w:pPr>
+    </w:lvl>
+    <w:lvl w:ilvl="6" w:tplc="0409000F" w:tentative="1">
+      <w:start w:val="1"/>
+      <w:numFmt w:val="decimal"/>
+      <w:lvlText w:val="%7."/>
+      <w:lvlJc w:val="left"/>
+      <w:pPr>
+        <w:ind w:left="5040" w:hanging="360"/>
+      </w:pPr>
+    </w:lvl>
+    <w:lvl w:ilvl="7" w:tplc="04090019" w:tentative="1">
+      <w:start w:val="1"/>
+      <w:numFmt w:val="lowerLetter"/>
+      <w:lvlText w:val="%8."/>
+      <w:lvlJc w:val="left"/>
+      <w:pPr>
+        <w:ind w:left="5760" w:hanging="360"/>
+      </w:pPr>
+    </w:lvl>
+    <w:lvl w:ilvl="8" w:tplc="0409001B" w:tentative="1">
+      <w:start w:val="1"/>
+      <w:numFmt w:val="lowerRoman"/>
+      <w:lvlText w:val="%9."/>
+      <w:lvlJc w:val="right"/>
+      <w:pPr>
+        <w:ind w:left="6480" w:hanging="180"/>
+      </w:pPr>
+    </w:lvl>
+  </w:abstractNum>
+  <w:abstractNum w:abstractNumId="1" w15:restartNumberingAfterBreak="0">
     <w:nsid w:val="02E41327"/>
     <w:multiLevelType w:val="hybridMultilevel"/>
     <w:tmpl w:val="E10E6A26"/>
@@ -461,7 +1040,7 @@
       </w:pPr>
     </w:lvl>
   </w:abstractNum>
-  <w:abstractNum w:abstractNumId="1" w15:restartNumberingAfterBreak="0">
+  <w:abstractNum w:abstractNumId="2" w15:restartNumberingAfterBreak="0">
     <w:nsid w:val="1DAF7003"/>
     <w:multiLevelType w:val="hybridMultilevel"/>
     <w:tmpl w:val="D35AB6EA"/>
@@ -550,7 +1129,96 @@
       </w:pPr>
     </w:lvl>
   </w:abstractNum>
-  <w:abstractNum w:abstractNumId="2" w15:restartNumberingAfterBreak="0">
+  <w:abstractNum w:abstractNumId="3" w15:restartNumberingAfterBreak="0">
+    <w:nsid w:val="27A53088"/>
+    <w:multiLevelType w:val="hybridMultilevel"/>
+    <w:tmpl w:val="E49252D2"/>
+    <w:lvl w:ilvl="0" w:tplc="616A93D6">
+      <w:start w:val="1"/>
+      <w:numFmt w:val="decimal"/>
+      <w:lvlText w:val="%1-"/>
+      <w:lvlJc w:val="left"/>
+      <w:pPr>
+        <w:ind w:left="720" w:hanging="360"/>
+      </w:pPr>
+      <w:rPr>
+        <w:rFonts w:hint="default"/>
+      </w:rPr>
+    </w:lvl>
+    <w:lvl w:ilvl="1" w:tplc="04090019" w:tentative="1">
+      <w:start w:val="1"/>
+      <w:numFmt w:val="lowerLetter"/>
+      <w:lvlText w:val="%2."/>
+      <w:lvlJc w:val="left"/>
+      <w:pPr>
+        <w:ind w:left="1440" w:hanging="360"/>
+      </w:pPr>
+    </w:lvl>
+    <w:lvl w:ilvl="2" w:tplc="0409001B" w:tentative="1">
+      <w:start w:val="1"/>
+      <w:numFmt w:val="lowerRoman"/>
+      <w:lvlText w:val="%3."/>
+      <w:lvlJc w:val="right"/>
+      <w:pPr>
+        <w:ind w:left="2160" w:hanging="180"/>
+      </w:pPr>
+    </w:lvl>
+    <w:lvl w:ilvl="3" w:tplc="0409000F" w:tentative="1">
+      <w:start w:val="1"/>
+      <w:numFmt w:val="decimal"/>
+      <w:lvlText w:val="%4."/>
+      <w:lvlJc w:val="left"/>
+      <w:pPr>
+        <w:ind w:left="2880" w:hanging="360"/>
+      </w:pPr>
+    </w:lvl>
+    <w:lvl w:ilvl="4" w:tplc="04090019" w:tentative="1">
+      <w:start w:val="1"/>
+      <w:numFmt w:val="lowerLetter"/>
+      <w:lvlText w:val="%5."/>
+      <w:lvlJc w:val="left"/>
+      <w:pPr>
+        <w:ind w:left="3600" w:hanging="360"/>
+      </w:pPr>
+    </w:lvl>
+    <w:lvl w:ilvl="5" w:tplc="0409001B" w:tentative="1">
+      <w:start w:val="1"/>
+      <w:numFmt w:val="lowerRoman"/>
+      <w:lvlText w:val="%6."/>
+      <w:lvlJc w:val="right"/>
+      <w:pPr>
+        <w:ind w:left="4320" w:hanging="180"/>
+      </w:pPr>
+    </w:lvl>
+    <w:lvl w:ilvl="6" w:tplc="0409000F" w:tentative="1">
+      <w:start w:val="1"/>
+      <w:numFmt w:val="decimal"/>
+      <w:lvlText w:val="%7."/>
+      <w:lvlJc w:val="left"/>
+      <w:pPr>
+        <w:ind w:left="5040" w:hanging="360"/>
+      </w:pPr>
+    </w:lvl>
+    <w:lvl w:ilvl="7" w:tplc="04090019" w:tentative="1">
+      <w:start w:val="1"/>
+      <w:numFmt w:val="lowerLetter"/>
+      <w:lvlText w:val="%8."/>
+      <w:lvlJc w:val="left"/>
+      <w:pPr>
+        <w:ind w:left="5760" w:hanging="360"/>
+      </w:pPr>
+    </w:lvl>
+    <w:lvl w:ilvl="8" w:tplc="0409001B" w:tentative="1">
+      <w:start w:val="1"/>
+      <w:numFmt w:val="lowerRoman"/>
+      <w:lvlText w:val="%9."/>
+      <w:lvlJc w:val="right"/>
+      <w:pPr>
+        <w:ind w:left="6480" w:hanging="180"/>
+      </w:pPr>
+    </w:lvl>
+  </w:abstractNum>
+  <w:abstractNum w:abstractNumId="4" w15:restartNumberingAfterBreak="0">
     <w:nsid w:val="38624529"/>
     <w:multiLevelType w:val="hybridMultilevel"/>
     <w:tmpl w:val="A308DAA8"/>
@@ -639,7 +1307,7 @@
       </w:pPr>
     </w:lvl>
   </w:abstractNum>
-  <w:abstractNum w:abstractNumId="3" w15:restartNumberingAfterBreak="0">
+  <w:abstractNum w:abstractNumId="5" w15:restartNumberingAfterBreak="0">
     <w:nsid w:val="44512522"/>
     <w:multiLevelType w:val="hybridMultilevel"/>
     <w:tmpl w:val="B76AD112"/>
@@ -728,7 +1396,7 @@
       </w:pPr>
     </w:lvl>
   </w:abstractNum>
-  <w:abstractNum w:abstractNumId="4" w15:restartNumberingAfterBreak="0">
+  <w:abstractNum w:abstractNumId="6" w15:restartNumberingAfterBreak="0">
     <w:nsid w:val="4CAC3831"/>
     <w:multiLevelType w:val="hybridMultilevel"/>
     <w:tmpl w:val="D64A67B0"/>
@@ -817,7 +1485,7 @@
       </w:pPr>
     </w:lvl>
   </w:abstractNum>
-  <w:abstractNum w:abstractNumId="5" w15:restartNumberingAfterBreak="0">
+  <w:abstractNum w:abstractNumId="7" w15:restartNumberingAfterBreak="0">
     <w:nsid w:val="57017825"/>
     <w:multiLevelType w:val="hybridMultilevel"/>
     <w:tmpl w:val="75583EBC"/>
@@ -907,22 +1575,28 @@
     </w:lvl>
   </w:abstractNum>
   <w:num w:numId="1">
+    <w:abstractNumId w:val="7"/>
+  </w:num>
+  <w:num w:numId="2">
+    <w:abstractNumId w:val="1"/>
+  </w:num>
+  <w:num w:numId="3">
+    <w:abstractNumId w:val="2"/>
+  </w:num>
+  <w:num w:numId="4">
+    <w:abstractNumId w:val="6"/>
+  </w:num>
+  <w:num w:numId="5">
     <w:abstractNumId w:val="5"/>
   </w:num>
-  <w:num w:numId="2">
+  <w:num w:numId="6">
+    <w:abstractNumId w:val="4"/>
+  </w:num>
+  <w:num w:numId="7">
     <w:abstractNumId w:val="0"/>
   </w:num>
-  <w:num w:numId="3">
-    <w:abstractNumId w:val="1"/>
-  </w:num>
-  <w:num w:numId="4">
-    <w:abstractNumId w:val="4"/>
-  </w:num>
-  <w:num w:numId="5">
+  <w:num w:numId="8">
     <w:abstractNumId w:val="3"/>
-  </w:num>
-  <w:num w:numId="6">
-    <w:abstractNumId w:val="2"/>
   </w:num>
 </w:numbering>
 </file>

</xml_diff>

<commit_message>
docs: directive and declaration
</commit_message>
<xml_diff>
--- a/Notes.docx
+++ b/Notes.docx
@@ -755,10 +755,7 @@
     <w:p/>
     <w:p>
       <w:r>
-        <w:t xml:space="preserve">In the </w:t>
-      </w:r>
-      <w:r>
-        <w:t xml:space="preserve">example before </w:t>
+        <w:t xml:space="preserve">In the example before </w:t>
       </w:r>
       <w:proofErr w:type="gramStart"/>
       <w:r>
@@ -1232,6 +1229,14 @@
     <w:p>
       <w:r>
         <w:lastRenderedPageBreak/>
+        <w:t>The technical term of that is using directive</w:t>
+      </w:r>
+      <w:r>
+        <w:t>.</w:t>
+      </w:r>
+    </w:p>
+    <w:p>
+      <w:r>
         <w:t xml:space="preserve">When we import a </w:t>
       </w:r>
       <w:proofErr w:type="gramStart"/>
@@ -1274,6 +1279,9 @@
         <w:pBdr>
           <w:bottom w:val="double" w:sz="6" w:space="1" w:color="auto"/>
         </w:pBdr>
+        <w:rPr>
+          <w:rStyle w:val="Hyperlink"/>
+        </w:rPr>
       </w:pPr>
       <w:r>
         <w:t xml:space="preserve">Source: </w:t>
@@ -1289,6 +1297,416 @@
     </w:p>
     <w:p>
       <w:pPr>
+        <w:pBdr>
+          <w:bottom w:val="double" w:sz="6" w:space="1" w:color="auto"/>
+        </w:pBdr>
+      </w:pPr>
+      <w:r>
+        <w:t xml:space="preserve">There is another way to use also namespace and it called using </w:t>
+      </w:r>
+      <w:proofErr w:type="spellStart"/>
+      <w:r>
+        <w:t>decleration</w:t>
+      </w:r>
+      <w:proofErr w:type="spellEnd"/>
+    </w:p>
+    <w:p>
+      <w:pPr>
+        <w:pBdr>
+          <w:bottom w:val="double" w:sz="6" w:space="1" w:color="auto"/>
+        </w:pBdr>
+      </w:pPr>
+      <w:r>
+        <w:t>You can write it like:</w:t>
+      </w:r>
+    </w:p>
+    <w:p>
+      <w:pPr>
+        <w:pBdr>
+          <w:bottom w:val="double" w:sz="6" w:space="1" w:color="auto"/>
+        </w:pBdr>
+      </w:pPr>
+    </w:p>
+    <w:p>
+      <w:pPr>
+        <w:shd w:val="clear" w:color="auto" w:fill="1E1E1E"/>
+        <w:spacing w:after="0" w:line="285" w:lineRule="atLeast"/>
+        <w:rPr>
+          <w:rFonts w:ascii="Consolas" w:eastAsia="Times New Roman" w:hAnsi="Consolas" w:cs="Times New Roman"/>
+          <w:color w:val="D4D4D4"/>
+          <w:sz w:val="21"/>
+          <w:szCs w:val="21"/>
+        </w:rPr>
+      </w:pPr>
+      <w:r>
+        <w:rPr>
+          <w:rFonts w:ascii="Consolas" w:eastAsia="Times New Roman" w:hAnsi="Consolas" w:cs="Times New Roman"/>
+          <w:color w:val="C586C0"/>
+          <w:sz w:val="21"/>
+          <w:szCs w:val="21"/>
+        </w:rPr>
+        <w:t>#include</w:t>
+      </w:r>
+      <w:r>
+        <w:rPr>
+          <w:rFonts w:ascii="Consolas" w:eastAsia="Times New Roman" w:hAnsi="Consolas" w:cs="Times New Roman"/>
+          <w:color w:val="569CD6"/>
+          <w:sz w:val="21"/>
+          <w:szCs w:val="21"/>
+        </w:rPr>
+        <w:t> </w:t>
+      </w:r>
+      <w:r>
+        <w:rPr>
+          <w:rFonts w:ascii="Consolas" w:eastAsia="Times New Roman" w:hAnsi="Consolas" w:cs="Times New Roman"/>
+          <w:color w:val="CE9178"/>
+          <w:sz w:val="21"/>
+          <w:szCs w:val="21"/>
+        </w:rPr>
+        <w:t>&lt;iostream&gt;</w:t>
+      </w:r>
+    </w:p>
+    <w:p>
+      <w:pPr>
+        <w:shd w:val="clear" w:color="auto" w:fill="1E1E1E"/>
+        <w:spacing w:after="0" w:line="285" w:lineRule="atLeast"/>
+        <w:rPr>
+          <w:rFonts w:ascii="Consolas" w:eastAsia="Times New Roman" w:hAnsi="Consolas" w:cs="Times New Roman"/>
+          <w:color w:val="D4D4D4"/>
+          <w:sz w:val="21"/>
+          <w:szCs w:val="21"/>
+        </w:rPr>
+      </w:pPr>
+    </w:p>
+    <w:p>
+      <w:pPr>
+        <w:shd w:val="clear" w:color="auto" w:fill="1E1E1E"/>
+        <w:spacing w:after="0" w:line="285" w:lineRule="atLeast"/>
+        <w:rPr>
+          <w:rFonts w:ascii="Consolas" w:eastAsia="Times New Roman" w:hAnsi="Consolas" w:cs="Times New Roman"/>
+          <w:color w:val="D4D4D4"/>
+          <w:sz w:val="21"/>
+          <w:szCs w:val="21"/>
+        </w:rPr>
+      </w:pPr>
+      <w:r>
+        <w:rPr>
+          <w:rFonts w:ascii="Consolas" w:eastAsia="Times New Roman" w:hAnsi="Consolas" w:cs="Times New Roman"/>
+          <w:color w:val="569CD6"/>
+          <w:sz w:val="21"/>
+          <w:szCs w:val="21"/>
+        </w:rPr>
+        <w:t>int</w:t>
+      </w:r>
+      <w:r>
+        <w:rPr>
+          <w:rFonts w:ascii="Consolas" w:eastAsia="Times New Roman" w:hAnsi="Consolas" w:cs="Times New Roman"/>
+          <w:color w:val="D4D4D4"/>
+          <w:sz w:val="21"/>
+          <w:szCs w:val="21"/>
+        </w:rPr>
+        <w:t> </w:t>
+      </w:r>
+      <w:proofErr w:type="gramStart"/>
+      <w:r>
+        <w:rPr>
+          <w:rFonts w:ascii="Consolas" w:eastAsia="Times New Roman" w:hAnsi="Consolas" w:cs="Times New Roman"/>
+          <w:color w:val="DCDCAA"/>
+          <w:sz w:val="21"/>
+          <w:szCs w:val="21"/>
+        </w:rPr>
+        <w:t>main</w:t>
+      </w:r>
+      <w:r>
+        <w:rPr>
+          <w:rFonts w:ascii="Consolas" w:eastAsia="Times New Roman" w:hAnsi="Consolas" w:cs="Times New Roman"/>
+          <w:color w:val="D4D4D4"/>
+          <w:sz w:val="21"/>
+          <w:szCs w:val="21"/>
+        </w:rPr>
+        <w:t>(</w:t>
+      </w:r>
+      <w:proofErr w:type="gramEnd"/>
+      <w:r>
+        <w:rPr>
+          <w:rFonts w:ascii="Consolas" w:eastAsia="Times New Roman" w:hAnsi="Consolas" w:cs="Times New Roman"/>
+          <w:color w:val="D4D4D4"/>
+          <w:sz w:val="21"/>
+          <w:szCs w:val="21"/>
+        </w:rPr>
+        <w:t>){</w:t>
+      </w:r>
+    </w:p>
+    <w:p>
+      <w:pPr>
+        <w:shd w:val="clear" w:color="auto" w:fill="1E1E1E"/>
+        <w:spacing w:after="0" w:line="285" w:lineRule="atLeast"/>
+        <w:rPr>
+          <w:rFonts w:ascii="Consolas" w:eastAsia="Times New Roman" w:hAnsi="Consolas" w:cs="Times New Roman"/>
+          <w:color w:val="D4D4D4"/>
+          <w:sz w:val="21"/>
+          <w:szCs w:val="21"/>
+        </w:rPr>
+      </w:pPr>
+      <w:r>
+        <w:rPr>
+          <w:rFonts w:ascii="Consolas" w:eastAsia="Times New Roman" w:hAnsi="Consolas" w:cs="Times New Roman"/>
+          <w:color w:val="D4D4D4"/>
+          <w:sz w:val="21"/>
+          <w:szCs w:val="21"/>
+        </w:rPr>
+        <w:t>    </w:t>
+      </w:r>
+      <w:r>
+        <w:rPr>
+          <w:rFonts w:ascii="Consolas" w:eastAsia="Times New Roman" w:hAnsi="Consolas" w:cs="Times New Roman"/>
+          <w:color w:val="C586C0"/>
+          <w:sz w:val="21"/>
+          <w:szCs w:val="21"/>
+        </w:rPr>
+        <w:t>using</w:t>
+      </w:r>
+      <w:r>
+        <w:rPr>
+          <w:rFonts w:ascii="Consolas" w:eastAsia="Times New Roman" w:hAnsi="Consolas" w:cs="Times New Roman"/>
+          <w:color w:val="D4D4D4"/>
+          <w:sz w:val="21"/>
+          <w:szCs w:val="21"/>
+        </w:rPr>
+        <w:t> </w:t>
+      </w:r>
+      <w:proofErr w:type="gramStart"/>
+      <w:r>
+        <w:rPr>
+          <w:rFonts w:ascii="Consolas" w:eastAsia="Times New Roman" w:hAnsi="Consolas" w:cs="Times New Roman"/>
+          <w:color w:val="4EC9B0"/>
+          <w:sz w:val="21"/>
+          <w:szCs w:val="21"/>
+        </w:rPr>
+        <w:t>std</w:t>
+      </w:r>
+      <w:r>
+        <w:rPr>
+          <w:rFonts w:ascii="Consolas" w:eastAsia="Times New Roman" w:hAnsi="Consolas" w:cs="Times New Roman"/>
+          <w:color w:val="D4D4D4"/>
+          <w:sz w:val="21"/>
+          <w:szCs w:val="21"/>
+        </w:rPr>
+        <w:t>::</w:t>
+      </w:r>
+      <w:proofErr w:type="spellStart"/>
+      <w:proofErr w:type="gramEnd"/>
+      <w:r>
+        <w:rPr>
+          <w:rFonts w:ascii="Consolas" w:eastAsia="Times New Roman" w:hAnsi="Consolas" w:cs="Times New Roman"/>
+          <w:color w:val="D4D4D4"/>
+          <w:sz w:val="21"/>
+          <w:szCs w:val="21"/>
+        </w:rPr>
+        <w:t>cout</w:t>
+      </w:r>
+      <w:proofErr w:type="spellEnd"/>
+      <w:r>
+        <w:rPr>
+          <w:rFonts w:ascii="Consolas" w:eastAsia="Times New Roman" w:hAnsi="Consolas" w:cs="Times New Roman"/>
+          <w:color w:val="D4D4D4"/>
+          <w:sz w:val="21"/>
+          <w:szCs w:val="21"/>
+        </w:rPr>
+        <w:t>;</w:t>
+      </w:r>
+    </w:p>
+    <w:p>
+      <w:pPr>
+        <w:shd w:val="clear" w:color="auto" w:fill="1E1E1E"/>
+        <w:spacing w:after="0" w:line="285" w:lineRule="atLeast"/>
+        <w:rPr>
+          <w:rFonts w:ascii="Consolas" w:eastAsia="Times New Roman" w:hAnsi="Consolas" w:cs="Times New Roman"/>
+          <w:color w:val="D4D4D4"/>
+          <w:sz w:val="21"/>
+          <w:szCs w:val="21"/>
+        </w:rPr>
+      </w:pPr>
+      <w:r>
+        <w:rPr>
+          <w:rFonts w:ascii="Consolas" w:eastAsia="Times New Roman" w:hAnsi="Consolas" w:cs="Times New Roman"/>
+          <w:color w:val="D4D4D4"/>
+          <w:sz w:val="21"/>
+          <w:szCs w:val="21"/>
+        </w:rPr>
+        <w:t>    </w:t>
+      </w:r>
+      <w:proofErr w:type="spellStart"/>
+      <w:r>
+        <w:rPr>
+          <w:rFonts w:ascii="Consolas" w:eastAsia="Times New Roman" w:hAnsi="Consolas" w:cs="Times New Roman"/>
+          <w:color w:val="D4D4D4"/>
+          <w:sz w:val="21"/>
+          <w:szCs w:val="21"/>
+        </w:rPr>
+        <w:t>cout</w:t>
+      </w:r>
+      <w:proofErr w:type="spellEnd"/>
+      <w:r>
+        <w:rPr>
+          <w:rFonts w:ascii="Consolas" w:eastAsia="Times New Roman" w:hAnsi="Consolas" w:cs="Times New Roman"/>
+          <w:color w:val="D4D4D4"/>
+          <w:sz w:val="21"/>
+          <w:szCs w:val="21"/>
+        </w:rPr>
+        <w:t> &lt;&lt; </w:t>
+      </w:r>
+      <w:r>
+        <w:rPr>
+          <w:rFonts w:ascii="Consolas" w:eastAsia="Times New Roman" w:hAnsi="Consolas" w:cs="Times New Roman"/>
+          <w:color w:val="CE9178"/>
+          <w:sz w:val="21"/>
+          <w:szCs w:val="21"/>
+        </w:rPr>
+        <w:t>"Hello World</w:t>
+      </w:r>
+      <w:r>
+        <w:rPr>
+          <w:rFonts w:ascii="Consolas" w:eastAsia="Times New Roman" w:hAnsi="Consolas" w:cs="Times New Roman"/>
+          <w:color w:val="D7BA7D"/>
+          <w:sz w:val="21"/>
+          <w:szCs w:val="21"/>
+        </w:rPr>
+        <w:t>\n</w:t>
+      </w:r>
+      <w:r>
+        <w:rPr>
+          <w:rFonts w:ascii="Consolas" w:eastAsia="Times New Roman" w:hAnsi="Consolas" w:cs="Times New Roman"/>
+          <w:color w:val="CE9178"/>
+          <w:sz w:val="21"/>
+          <w:szCs w:val="21"/>
+        </w:rPr>
+        <w:t>"</w:t>
+      </w:r>
+      <w:r>
+        <w:rPr>
+          <w:rFonts w:ascii="Consolas" w:eastAsia="Times New Roman" w:hAnsi="Consolas" w:cs="Times New Roman"/>
+          <w:color w:val="D4D4D4"/>
+          <w:sz w:val="21"/>
+          <w:szCs w:val="21"/>
+        </w:rPr>
+        <w:t>;</w:t>
+      </w:r>
+    </w:p>
+    <w:p>
+      <w:pPr>
+        <w:shd w:val="clear" w:color="auto" w:fill="1E1E1E"/>
+        <w:spacing w:after="0" w:line="285" w:lineRule="atLeast"/>
+        <w:rPr>
+          <w:rFonts w:ascii="Consolas" w:eastAsia="Times New Roman" w:hAnsi="Consolas" w:cs="Times New Roman"/>
+          <w:color w:val="D4D4D4"/>
+          <w:sz w:val="21"/>
+          <w:szCs w:val="21"/>
+        </w:rPr>
+      </w:pPr>
+      <w:r>
+        <w:rPr>
+          <w:rFonts w:ascii="Consolas" w:eastAsia="Times New Roman" w:hAnsi="Consolas" w:cs="Times New Roman"/>
+          <w:color w:val="D4D4D4"/>
+          <w:sz w:val="21"/>
+          <w:szCs w:val="21"/>
+        </w:rPr>
+        <w:t>    </w:t>
+      </w:r>
+      <w:r>
+        <w:rPr>
+          <w:rFonts w:ascii="Consolas" w:eastAsia="Times New Roman" w:hAnsi="Consolas" w:cs="Times New Roman"/>
+          <w:color w:val="C586C0"/>
+          <w:sz w:val="21"/>
+          <w:szCs w:val="21"/>
+        </w:rPr>
+        <w:t>return</w:t>
+      </w:r>
+      <w:r>
+        <w:rPr>
+          <w:rFonts w:ascii="Consolas" w:eastAsia="Times New Roman" w:hAnsi="Consolas" w:cs="Times New Roman"/>
+          <w:color w:val="D4D4D4"/>
+          <w:sz w:val="21"/>
+          <w:szCs w:val="21"/>
+        </w:rPr>
+        <w:t> </w:t>
+      </w:r>
+      <w:r>
+        <w:rPr>
+          <w:rFonts w:ascii="Consolas" w:eastAsia="Times New Roman" w:hAnsi="Consolas" w:cs="Times New Roman"/>
+          <w:color w:val="B5CEA8"/>
+          <w:sz w:val="21"/>
+          <w:szCs w:val="21"/>
+        </w:rPr>
+        <w:t>0</w:t>
+      </w:r>
+      <w:r>
+        <w:rPr>
+          <w:rFonts w:ascii="Consolas" w:eastAsia="Times New Roman" w:hAnsi="Consolas" w:cs="Times New Roman"/>
+          <w:color w:val="D4D4D4"/>
+          <w:sz w:val="21"/>
+          <w:szCs w:val="21"/>
+        </w:rPr>
+        <w:t>;</w:t>
+      </w:r>
+    </w:p>
+    <w:p>
+      <w:pPr>
+        <w:shd w:val="clear" w:color="auto" w:fill="1E1E1E"/>
+        <w:spacing w:after="0" w:line="285" w:lineRule="atLeast"/>
+        <w:rPr>
+          <w:rFonts w:ascii="Consolas" w:eastAsia="Times New Roman" w:hAnsi="Consolas" w:cs="Times New Roman"/>
+          <w:color w:val="D4D4D4"/>
+          <w:sz w:val="21"/>
+          <w:szCs w:val="21"/>
+        </w:rPr>
+      </w:pPr>
+      <w:r>
+        <w:rPr>
+          <w:rFonts w:ascii="Consolas" w:eastAsia="Times New Roman" w:hAnsi="Consolas" w:cs="Times New Roman"/>
+          <w:color w:val="D4D4D4"/>
+          <w:sz w:val="21"/>
+          <w:szCs w:val="21"/>
+        </w:rPr>
+        <w:t>}</w:t>
+      </w:r>
+    </w:p>
+    <w:p>
+      <w:pPr>
+        <w:pBdr>
+          <w:bottom w:val="double" w:sz="6" w:space="1" w:color="auto"/>
+        </w:pBdr>
+      </w:pPr>
+    </w:p>
+    <w:p>
+      <w:pPr>
+        <w:pBdr>
+          <w:bottom w:val="double" w:sz="6" w:space="1" w:color="auto"/>
+        </w:pBdr>
+      </w:pPr>
+      <w:r>
+        <w:t xml:space="preserve">The benefit here we use it in </w:t>
+      </w:r>
+      <w:proofErr w:type="spellStart"/>
+      <w:r>
+        <w:t>cout</w:t>
+      </w:r>
+      <w:proofErr w:type="spellEnd"/>
+      <w:r>
+        <w:t xml:space="preserve"> only.</w:t>
+      </w:r>
+      <w:bookmarkStart w:id="0" w:name="_GoBack"/>
+      <w:bookmarkEnd w:id="0"/>
+    </w:p>
+    <w:p>
+      <w:pPr>
+        <w:pBdr>
+          <w:bottom w:val="double" w:sz="6" w:space="1" w:color="auto"/>
+        </w:pBdr>
+      </w:pPr>
+    </w:p>
+    <w:p>
+      <w:pPr>
         <w:rPr>
           <w:lang w:bidi="ar-EG"/>
         </w:rPr>
@@ -1331,7 +1749,7 @@
         <w:rPr>
           <w:lang w:bidi="ar-EG"/>
         </w:rPr>
-        <w:t xml:space="preserve"> is an example for an object</w:t>
+        <w:t xml:space="preserve"> = console out</w:t>
       </w:r>
     </w:p>
     <w:p>
@@ -1357,21 +1775,7 @@
         <w:rPr>
           <w:lang w:bidi="ar-EG"/>
         </w:rPr>
-        <w:t xml:space="preserve"> is describing the console output in </w:t>
-      </w:r>
-      <w:proofErr w:type="gramStart"/>
-      <w:r>
-        <w:rPr>
-          <w:lang w:bidi="ar-EG"/>
-        </w:rPr>
-        <w:t>another</w:t>
-      </w:r>
-      <w:proofErr w:type="gramEnd"/>
-      <w:r>
-        <w:rPr>
-          <w:lang w:bidi="ar-EG"/>
-        </w:rPr>
-        <w:t xml:space="preserve"> words it’s a tool to reach the console</w:t>
+        <w:t xml:space="preserve"> is an example for an object</w:t>
       </w:r>
     </w:p>
     <w:p>
@@ -1397,6 +1801,44 @@
         <w:rPr>
           <w:lang w:bidi="ar-EG"/>
         </w:rPr>
+        <w:t xml:space="preserve"> is describing the console output in </w:t>
+      </w:r>
+      <w:r>
+        <w:rPr>
+          <w:lang w:bidi="ar-EG"/>
+        </w:rPr>
+        <w:t>other</w:t>
+      </w:r>
+      <w:r>
+        <w:rPr>
+          <w:lang w:bidi="ar-EG"/>
+        </w:rPr>
+        <w:t xml:space="preserve"> words it’s a tool to reach the console</w:t>
+      </w:r>
+    </w:p>
+    <w:p>
+      <w:pPr>
+        <w:pStyle w:val="ListParagraph"/>
+        <w:numPr>
+          <w:ilvl w:val="0"/>
+          <w:numId w:val="9"/>
+        </w:numPr>
+        <w:rPr>
+          <w:lang w:bidi="ar-EG"/>
+        </w:rPr>
+      </w:pPr>
+      <w:proofErr w:type="spellStart"/>
+      <w:r>
+        <w:rPr>
+          <w:lang w:bidi="ar-EG"/>
+        </w:rPr>
+        <w:t>Cout</w:t>
+      </w:r>
+      <w:proofErr w:type="spellEnd"/>
+      <w:r>
+        <w:rPr>
+          <w:lang w:bidi="ar-EG"/>
+        </w:rPr>
         <w:t xml:space="preserve"> is an instance from </w:t>
       </w:r>
       <w:proofErr w:type="spellStart"/>
@@ -1411,22 +1853,14 @@
         <w:rPr>
           <w:lang w:bidi="ar-EG"/>
         </w:rPr>
-        <w:t xml:space="preserve"> “output stream</w:t>
-      </w:r>
-      <w:proofErr w:type="gramStart"/>
+        <w:t xml:space="preserve"> “output stream”</w:t>
+      </w:r>
       <w:r>
         <w:rPr>
           <w:lang w:bidi="ar-EG"/>
         </w:rPr>
-        <w:t xml:space="preserve">” </w:t>
-      </w:r>
-      <w:r>
-        <w:rPr>
-          <w:lang w:bidi="ar-EG"/>
-        </w:rPr>
         <w:t>.</w:t>
       </w:r>
-      <w:proofErr w:type="gramEnd"/>
     </w:p>
     <w:p>
       <w:pPr>
@@ -1445,10 +1879,7 @@
         </w:rPr>
       </w:pPr>
     </w:p>
-    <w:p>
-      <w:bookmarkStart w:id="0" w:name="_GoBack"/>
-      <w:bookmarkEnd w:id="0"/>
-    </w:p>
+    <w:p/>
     <w:sectPr>
       <w:pgSz w:w="12240" w:h="15840"/>
       <w:pgMar w:top="720" w:right="720" w:bottom="720" w:left="720" w:header="720" w:footer="720" w:gutter="0"/>

</xml_diff>

<commit_message>
add printf and complex cout
</commit_message>
<xml_diff>
--- a/Notes.docx
+++ b/Notes.docx
@@ -1997,6 +1997,271 @@
           <w:szCs w:val="21"/>
         </w:rPr>
         <w:t>;</w:t>
+      </w:r>
+    </w:p>
+    <w:p/>
+    <w:p/>
+    <w:p>
+      <w:r>
+        <w:lastRenderedPageBreak/>
+        <w:t>you can print in console more than one value by using &lt;&lt; operator look to the example below;</w:t>
+      </w:r>
+    </w:p>
+    <w:p>
+      <w:pPr>
+        <w:shd w:val="clear" w:color="auto" w:fill="1E1E1E"/>
+        <w:spacing w:after="0" w:line="285" w:lineRule="atLeast"/>
+        <w:rPr>
+          <w:rFonts w:ascii="Consolas" w:eastAsia="Times New Roman" w:hAnsi="Consolas" w:cs="Times New Roman"/>
+          <w:color w:val="D4D4D4"/>
+          <w:sz w:val="21"/>
+          <w:szCs w:val="21"/>
+        </w:rPr>
+      </w:pPr>
+      <w:proofErr w:type="gramStart"/>
+      <w:r>
+        <w:rPr>
+          <w:rFonts w:ascii="Consolas" w:eastAsia="Times New Roman" w:hAnsi="Consolas" w:cs="Times New Roman"/>
+          <w:color w:val="4EC9B0"/>
+          <w:sz w:val="21"/>
+          <w:szCs w:val="21"/>
+        </w:rPr>
+        <w:t>std</w:t>
+      </w:r>
+      <w:r>
+        <w:rPr>
+          <w:rFonts w:ascii="Consolas" w:eastAsia="Times New Roman" w:hAnsi="Consolas" w:cs="Times New Roman"/>
+          <w:color w:val="D4D4D4"/>
+          <w:sz w:val="21"/>
+          <w:szCs w:val="21"/>
+        </w:rPr>
+        <w:t>::</w:t>
+      </w:r>
+      <w:proofErr w:type="gramEnd"/>
+      <w:r>
+        <w:rPr>
+          <w:rFonts w:ascii="Consolas" w:eastAsia="Times New Roman" w:hAnsi="Consolas" w:cs="Times New Roman"/>
+          <w:color w:val="D4D4D4"/>
+          <w:sz w:val="21"/>
+          <w:szCs w:val="21"/>
+        </w:rPr>
+        <w:t>cout &lt;&lt; </w:t>
+      </w:r>
+      <w:r>
+        <w:rPr>
+          <w:rFonts w:ascii="Consolas" w:eastAsia="Times New Roman" w:hAnsi="Consolas" w:cs="Times New Roman"/>
+          <w:color w:val="CE9178"/>
+          <w:sz w:val="21"/>
+          <w:szCs w:val="21"/>
+        </w:rPr>
+        <w:t>"You have "</w:t>
+      </w:r>
+      <w:r>
+        <w:rPr>
+          <w:rFonts w:ascii="Consolas" w:eastAsia="Times New Roman" w:hAnsi="Consolas" w:cs="Times New Roman"/>
+          <w:color w:val="D4D4D4"/>
+          <w:sz w:val="21"/>
+          <w:szCs w:val="21"/>
+        </w:rPr>
+        <w:t> &lt;&lt; slices &lt;&lt; </w:t>
+      </w:r>
+      <w:r>
+        <w:rPr>
+          <w:rFonts w:ascii="Consolas" w:eastAsia="Times New Roman" w:hAnsi="Consolas" w:cs="Times New Roman"/>
+          <w:color w:val="CE9178"/>
+          <w:sz w:val="21"/>
+          <w:szCs w:val="21"/>
+        </w:rPr>
+        <w:t>" slices of pizza."</w:t>
+      </w:r>
+      <w:r>
+        <w:rPr>
+          <w:rFonts w:ascii="Consolas" w:eastAsia="Times New Roman" w:hAnsi="Consolas" w:cs="Times New Roman"/>
+          <w:color w:val="D4D4D4"/>
+          <w:sz w:val="21"/>
+          <w:szCs w:val="21"/>
+        </w:rPr>
+        <w:t> &lt;&lt; </w:t>
+      </w:r>
+      <w:proofErr w:type="gramStart"/>
+      <w:r>
+        <w:rPr>
+          <w:rFonts w:ascii="Consolas" w:eastAsia="Times New Roman" w:hAnsi="Consolas" w:cs="Times New Roman"/>
+          <w:color w:val="4EC9B0"/>
+          <w:sz w:val="21"/>
+          <w:szCs w:val="21"/>
+        </w:rPr>
+        <w:t>std</w:t>
+      </w:r>
+      <w:r>
+        <w:rPr>
+          <w:rFonts w:ascii="Consolas" w:eastAsia="Times New Roman" w:hAnsi="Consolas" w:cs="Times New Roman"/>
+          <w:color w:val="D4D4D4"/>
+          <w:sz w:val="21"/>
+          <w:szCs w:val="21"/>
+        </w:rPr>
+        <w:t>::</w:t>
+      </w:r>
+      <w:proofErr w:type="gramEnd"/>
+      <w:r>
+        <w:rPr>
+          <w:rFonts w:ascii="Consolas" w:eastAsia="Times New Roman" w:hAnsi="Consolas" w:cs="Times New Roman"/>
+          <w:color w:val="D4D4D4"/>
+          <w:sz w:val="21"/>
+          <w:szCs w:val="21"/>
+        </w:rPr>
+        <w:t>endl;</w:t>
+      </w:r>
+    </w:p>
+    <w:p>
+      <w:pPr>
+        <w:pBdr>
+          <w:bottom w:val="double" w:sz="6" w:space="1" w:color="auto"/>
+        </w:pBdr>
+      </w:pPr>
+      <w:r>
+        <w:t xml:space="preserve">note: </w:t>
+      </w:r>
+      <w:proofErr w:type="spellStart"/>
+      <w:r>
+        <w:t>endl</w:t>
+      </w:r>
+      <w:proofErr w:type="spellEnd"/>
+      <w:r>
+        <w:t xml:space="preserve"> = end line that works like “\n”</w:t>
+      </w:r>
+    </w:p>
+    <w:p>
+      <w:proofErr w:type="spellStart"/>
+      <w:proofErr w:type="gramStart"/>
+      <w:r>
+        <w:t>printf</w:t>
+      </w:r>
+      <w:proofErr w:type="spellEnd"/>
+      <w:r>
+        <w:t>(</w:t>
+      </w:r>
+      <w:proofErr w:type="gramEnd"/>
+      <w:r>
+        <w:t>);</w:t>
+      </w:r>
+    </w:p>
+    <w:p>
+      <w:r>
+        <w:t xml:space="preserve">The </w:t>
+      </w:r>
+      <w:proofErr w:type="spellStart"/>
+      <w:proofErr w:type="gramStart"/>
+      <w:r>
+        <w:t>printf</w:t>
+      </w:r>
+      <w:proofErr w:type="spellEnd"/>
+      <w:r>
+        <w:t>(</w:t>
+      </w:r>
+      <w:proofErr w:type="gramEnd"/>
+      <w:r>
+        <w:t xml:space="preserve">) function in C++ is used to write a formatted string to </w:t>
+      </w:r>
+      <w:proofErr w:type="spellStart"/>
+      <w:r>
+        <w:t>stdout</w:t>
+      </w:r>
+      <w:proofErr w:type="spellEnd"/>
+      <w:r>
+        <w:t>.</w:t>
+      </w:r>
+    </w:p>
+    <w:p>
+      <w:r>
+        <w:t xml:space="preserve">It takes 2 parameter the format </w:t>
+      </w:r>
+      <w:r>
+        <w:t>of the variable</w:t>
+      </w:r>
+      <w:r>
+        <w:t>, and the variable</w:t>
+      </w:r>
+    </w:p>
+    <w:p>
+      <w:pPr>
+        <w:shd w:val="clear" w:color="auto" w:fill="1E1E1E"/>
+        <w:spacing w:after="0" w:line="285" w:lineRule="atLeast"/>
+        <w:rPr>
+          <w:rFonts w:ascii="Consolas" w:eastAsia="Times New Roman" w:hAnsi="Consolas" w:cs="Times New Roman"/>
+          <w:color w:val="D4D4D4"/>
+          <w:sz w:val="21"/>
+          <w:szCs w:val="21"/>
+        </w:rPr>
+      </w:pPr>
+      <w:proofErr w:type="spellStart"/>
+      <w:proofErr w:type="gramStart"/>
+      <w:r>
+        <w:rPr>
+          <w:rFonts w:ascii="Consolas" w:eastAsia="Times New Roman" w:hAnsi="Consolas" w:cs="Times New Roman"/>
+          <w:color w:val="DCDCAA"/>
+          <w:sz w:val="21"/>
+          <w:szCs w:val="21"/>
+        </w:rPr>
+        <w:t>printf</w:t>
+      </w:r>
+      <w:proofErr w:type="spellEnd"/>
+      <w:r>
+        <w:rPr>
+          <w:rFonts w:ascii="Consolas" w:eastAsia="Times New Roman" w:hAnsi="Consolas" w:cs="Times New Roman"/>
+          <w:color w:val="D4D4D4"/>
+          <w:sz w:val="21"/>
+          <w:szCs w:val="21"/>
+        </w:rPr>
+        <w:t>(</w:t>
+      </w:r>
+      <w:proofErr w:type="gramEnd"/>
+      <w:r>
+        <w:rPr>
+          <w:rFonts w:ascii="Consolas" w:eastAsia="Times New Roman" w:hAnsi="Consolas" w:cs="Times New Roman"/>
+          <w:color w:val="CE9178"/>
+          <w:sz w:val="21"/>
+          <w:szCs w:val="21"/>
+        </w:rPr>
+        <w:t>"%</w:t>
+      </w:r>
+      <w:proofErr w:type="spellStart"/>
+      <w:r>
+        <w:rPr>
+          <w:rFonts w:ascii="Consolas" w:eastAsia="Times New Roman" w:hAnsi="Consolas" w:cs="Times New Roman"/>
+          <w:color w:val="CE9178"/>
+          <w:sz w:val="21"/>
+          <w:szCs w:val="21"/>
+        </w:rPr>
+        <w:t>i</w:t>
+      </w:r>
+      <w:proofErr w:type="spellEnd"/>
+      <w:r>
+        <w:rPr>
+          <w:rFonts w:ascii="Consolas" w:eastAsia="Times New Roman" w:hAnsi="Consolas" w:cs="Times New Roman"/>
+          <w:color w:val="D7BA7D"/>
+          <w:sz w:val="21"/>
+          <w:szCs w:val="21"/>
+        </w:rPr>
+        <w:t>\n</w:t>
+      </w:r>
+      <w:r>
+        <w:rPr>
+          <w:rFonts w:ascii="Consolas" w:eastAsia="Times New Roman" w:hAnsi="Consolas" w:cs="Times New Roman"/>
+          <w:color w:val="CE9178"/>
+          <w:sz w:val="21"/>
+          <w:szCs w:val="21"/>
+        </w:rPr>
+        <w:t>"</w:t>
+      </w:r>
+      <w:r>
+        <w:rPr>
+          <w:rFonts w:ascii="Consolas" w:eastAsia="Times New Roman" w:hAnsi="Consolas" w:cs="Times New Roman"/>
+          <w:color w:val="D4D4D4"/>
+          <w:sz w:val="21"/>
+          <w:szCs w:val="21"/>
+        </w:rPr>
+        <w:t>, slices);</w:t>
       </w:r>
     </w:p>
     <w:p>

</xml_diff>